<commit_message>
almost done with half of it; deleted redundant txtbk proof for 1
</commit_message>
<xml_diff>
--- a/HW CS 4820/HW3/q3_HW3.docx
+++ b/HW CS 4820/HW3/q3_HW3.docx
@@ -29,8 +29,54 @@
         <w:pStyle w:val="ListParagraph"/>
       </w:pPr>
       <w:r>
-        <w:t>This is just the algorithm taught in class. But let us iterate (aha) it once more:</w:t>
-      </w:r>
+        <w:t>This is just the algorithm taught in clas</w:t>
+      </w:r>
+      <w:r>
+        <w:t xml:space="preserve">s for minimum path cost </w:t>
+      </w:r>
+      <w:r>
+        <w:t xml:space="preserve">between two nodes </w:t>
+      </w:r>
+      <w:r>
+        <w:t>in a graph without negative cycles.</w:t>
+      </w:r>
+      <w:r>
+        <w:t xml:space="preserve"> The reason we imposed that we use this algorithm on a graph without negative cycles is that the minimum cost then might be negative infinity because you could just loop over the negative cycle infinitely</w:t>
+      </w:r>
+      <w:r>
+        <w:t xml:space="preserve"> many times</w:t>
+      </w:r>
+      <w:r>
+        <w:t xml:space="preserve"> to get decreasing costs each time</w:t>
+      </w:r>
+      <w:r>
+        <w:t xml:space="preserve">, so you can’t limit the edge count to </w:t>
+      </w:r>
+      <m:oMath>
+        <m:r>
+          <w:rPr>
+            <w:rFonts w:ascii="Cambria Math" w:hAnsi="Cambria Math"/>
+          </w:rPr>
+          <m:t>n-1</m:t>
+        </m:r>
+      </m:oMath>
+      <w:r>
+        <w:t>.</w:t>
+      </w:r>
+      <w:r>
+        <w:t xml:space="preserve"> </w:t>
+      </w:r>
+      <w:r>
+        <w:t xml:space="preserve">However, </w:t>
+      </w:r>
+      <w:r>
+        <w:t>putting an edge limit on it would still make it work.</w:t>
+      </w:r>
+      <w:r>
+        <w:t xml:space="preserve"> The algorithm stays the same:</w:t>
+      </w:r>
+      <w:bookmarkStart w:id="0" w:name="_GoBack"/>
+      <w:bookmarkEnd w:id="0"/>
     </w:p>
     <w:p>
       <w:pPr>
@@ -808,6 +854,7 @@
         <w:pStyle w:val="Heading2"/>
       </w:pPr>
       <w:r>
+        <w:lastRenderedPageBreak/>
         <w:t>Base Case</w:t>
       </w:r>
     </w:p>
@@ -828,7 +875,6 @@
         <w:jc w:val="center"/>
       </w:pPr>
       <w:r>
-        <w:lastRenderedPageBreak/>
         <w:t>M[0,t] = 0</w:t>
       </w:r>
     </w:p>
@@ -1764,6 +1810,12 @@
     </w:p>
     <w:p/>
     <w:p>
+      <w:pPr>
+        <w:rPr>
+          <w:b/>
+          <w:bCs/>
+        </w:rPr>
+      </w:pPr>
       <w:r>
         <w:t>Iterating through M is O(nk) because there’s k columns for the k edges we’re allowed to traverse and n nodes.</w:t>
       </w:r>
@@ -1784,8 +1836,294 @@
       <w:r>
         <w:t>we have to consider.</w:t>
       </w:r>
-      <w:bookmarkStart w:id="0" w:name="_GoBack"/>
-      <w:bookmarkEnd w:id="0"/>
+      <w:r>
+        <w:t xml:space="preserve"> So altogether, the complexity is </w:t>
+      </w:r>
+      <m:oMath>
+        <m:r>
+          <m:rPr>
+            <m:sty m:val="bi"/>
+          </m:rPr>
+          <w:rPr>
+            <w:rFonts w:ascii="Cambria Math" w:hAnsi="Cambria Math"/>
+          </w:rPr>
+          <m:t>O(k</m:t>
+        </m:r>
+        <m:sSup>
+          <m:sSupPr>
+            <m:ctrlPr>
+              <w:rPr>
+                <w:rFonts w:ascii="Cambria Math" w:hAnsi="Cambria Math"/>
+                <w:b/>
+                <w:bCs/>
+                <w:i/>
+              </w:rPr>
+            </m:ctrlPr>
+          </m:sSupPr>
+          <m:e>
+            <m:r>
+              <m:rPr>
+                <m:sty m:val="bi"/>
+              </m:rPr>
+              <w:rPr>
+                <w:rFonts w:ascii="Cambria Math" w:hAnsi="Cambria Math"/>
+              </w:rPr>
+              <m:t>n</m:t>
+            </m:r>
+          </m:e>
+          <m:sup>
+            <m:r>
+              <m:rPr>
+                <m:sty m:val="bi"/>
+              </m:rPr>
+              <w:rPr>
+                <w:rFonts w:ascii="Cambria Math" w:hAnsi="Cambria Math"/>
+              </w:rPr>
+              <m:t>2</m:t>
+            </m:r>
+          </m:sup>
+        </m:sSup>
+        <m:r>
+          <m:rPr>
+            <m:sty m:val="bi"/>
+          </m:rPr>
+          <w:rPr>
+            <w:rFonts w:ascii="Cambria Math" w:hAnsi="Cambria Math"/>
+          </w:rPr>
+          <m:t>)</m:t>
+        </m:r>
+      </m:oMath>
+    </w:p>
+    <w:p/>
+    <w:p>
+      <w:pPr>
+        <w:pStyle w:val="ListParagraph"/>
+        <w:numPr>
+          <w:ilvl w:val="0"/>
+          <w:numId w:val="1"/>
+        </w:numPr>
+      </w:pPr>
+      <w:r>
+        <w:t>Let’s consider the first part for now.</w:t>
+      </w:r>
+      <w:r>
+        <w:t xml:space="preserve"> </w:t>
+      </w:r>
+      <w:r>
+        <w:t>Finding the minimum cost path from s to t</w:t>
+      </w:r>
+      <w:r>
+        <w:t xml:space="preserve"> if G has no negative cycles</w:t>
+      </w:r>
+      <w:r>
+        <w:t xml:space="preserve"> is just having </w:t>
+      </w:r>
+      <m:oMath>
+        <m:r>
+          <w:rPr>
+            <w:rFonts w:ascii="Cambria Math" w:hAnsi="Cambria Math"/>
+          </w:rPr>
+          <m:t>n-1</m:t>
+        </m:r>
+      </m:oMath>
+      <w:r>
+        <w:t xml:space="preserve"> columns in our table M and returning </w:t>
+      </w:r>
+      <m:oMath>
+        <m:r>
+          <w:rPr>
+            <w:rFonts w:ascii="Cambria Math" w:hAnsi="Cambria Math"/>
+          </w:rPr>
+          <m:t>M[n-1,s]</m:t>
+        </m:r>
+      </m:oMath>
+      <w:r>
+        <w:t xml:space="preserve"> </w:t>
+      </w:r>
+      <w:r>
+        <w:t>because</w:t>
+      </w:r>
+      <w:r>
+        <w:t>,</w:t>
+      </w:r>
+      <w:r>
+        <w:t xml:space="preserve"> as </w:t>
+      </w:r>
+      <w:r>
+        <w:t>proved in class</w:t>
+      </w:r>
+      <w:r>
+        <w:t xml:space="preserve"> and stated in the textbook</w:t>
+      </w:r>
+      <w:r>
+        <w:t>, “</w:t>
+      </w:r>
+      <w:r>
+        <w:t>If G has no negative cycles, then there is a shortest path from s to t</w:t>
+      </w:r>
+      <w:r>
+        <w:t xml:space="preserve"> </w:t>
+      </w:r>
+      <w:r>
+        <w:t>that is simple (i.e., does not repeat nodes), and hence has at most n − 1 edges</w:t>
+      </w:r>
+      <w:r>
+        <w:t>”</w:t>
+      </w:r>
+      <w:r>
+        <w:t>.</w:t>
+      </w:r>
+      <w:r>
+        <w:t xml:space="preserve"> The time complexity for this is </w:t>
+      </w:r>
+      <m:oMath>
+        <m:r>
+          <m:rPr>
+            <m:sty m:val="bi"/>
+          </m:rPr>
+          <w:rPr>
+            <w:rFonts w:ascii="Cambria Math" w:hAnsi="Cambria Math"/>
+          </w:rPr>
+          <m:t>O(</m:t>
+        </m:r>
+        <m:sSup>
+          <m:sSupPr>
+            <m:ctrlPr>
+              <w:rPr>
+                <w:rFonts w:ascii="Cambria Math" w:hAnsi="Cambria Math"/>
+                <w:b/>
+                <w:bCs/>
+                <w:i/>
+              </w:rPr>
+            </m:ctrlPr>
+          </m:sSupPr>
+          <m:e>
+            <m:r>
+              <m:rPr>
+                <m:sty m:val="bi"/>
+              </m:rPr>
+              <w:rPr>
+                <w:rFonts w:ascii="Cambria Math" w:hAnsi="Cambria Math"/>
+              </w:rPr>
+              <m:t>n</m:t>
+            </m:r>
+          </m:e>
+          <m:sup>
+            <m:r>
+              <m:rPr>
+                <m:sty m:val="bi"/>
+              </m:rPr>
+              <w:rPr>
+                <w:rFonts w:ascii="Cambria Math" w:hAnsi="Cambria Math"/>
+              </w:rPr>
+              <m:t>3</m:t>
+            </m:r>
+          </m:sup>
+        </m:sSup>
+        <m:r>
+          <m:rPr>
+            <m:sty m:val="bi"/>
+          </m:rPr>
+          <w:rPr>
+            <w:rFonts w:ascii="Cambria Math" w:hAnsi="Cambria Math"/>
+          </w:rPr>
+          <m:t>)</m:t>
+        </m:r>
+      </m:oMath>
+      <w:r>
+        <w:t xml:space="preserve"> (also proved in class).</w:t>
+      </w:r>
+      <w:r>
+        <w:t xml:space="preserve"> </w:t>
+      </w:r>
+    </w:p>
+    <w:p>
+      <w:pPr>
+        <w:pStyle w:val="ListParagraph"/>
+      </w:pPr>
+    </w:p>
+    <w:p>
+      <w:pPr>
+        <w:pStyle w:val="ListParagraph"/>
+      </w:pPr>
+      <w:r>
+        <w:t>Now let’s consider detecting a negative cycle.</w:t>
+      </w:r>
+      <w:r>
+        <w:t xml:space="preserve"> To return the negative cycle, we need two things, </w:t>
+      </w:r>
+      <w:r>
+        <w:t xml:space="preserve">to know </w:t>
+      </w:r>
+      <w:r>
+        <w:t>that there IS a negative cycle, and the actual path (i.e. node sequence)</w:t>
+      </w:r>
+      <w:r>
+        <w:t xml:space="preserve">, not just the weight, </w:t>
+      </w:r>
+      <w:r>
+        <w:t>from each node to t.</w:t>
+      </w:r>
+      <w:r>
+        <w:t xml:space="preserve"> </w:t>
+      </w:r>
+      <w:r>
+        <w:t xml:space="preserve">To address the former, section 6.10 of the textbook proves that if we let the algorithm above run for one more iteration (have a column </w:t>
+      </w:r>
+      <m:oMath>
+        <m:r>
+          <w:rPr>
+            <w:rFonts w:ascii="Cambria Math" w:hAnsi="Cambria Math"/>
+          </w:rPr>
+          <m:t>n</m:t>
+        </m:r>
+      </m:oMath>
+      <w:r>
+        <w:t>)</w:t>
+      </w:r>
+      <w:r>
+        <w:t xml:space="preserve">, and see if any of the cells in that column are different from their corresponding cells in the same row but prior column (column </w:t>
+      </w:r>
+      <m:oMath>
+        <m:r>
+          <w:rPr>
+            <w:rFonts w:ascii="Cambria Math" w:hAnsi="Cambria Math"/>
+          </w:rPr>
+          <m:t>n-1</m:t>
+        </m:r>
+      </m:oMath>
+      <w:r>
+        <w:t>).</w:t>
+      </w:r>
+      <w:r>
+        <w:t xml:space="preserve"> If anything differs, then we have a negative cycle (</w:t>
+      </w:r>
+      <w:r>
+        <w:t xml:space="preserve">according to Piazza post </w:t>
+      </w:r>
+      <w:hyperlink r:id="rId6" w:history="1">
+        <w:r>
+          <w:rPr>
+            <w:rStyle w:val="Hyperlink"/>
+          </w:rPr>
+          <w:t>@1</w:t>
+        </w:r>
+        <w:r>
+          <w:rPr>
+            <w:rStyle w:val="Hyperlink"/>
+          </w:rPr>
+          <w:t>0</w:t>
+        </w:r>
+        <w:r>
+          <w:rPr>
+            <w:rStyle w:val="Hyperlink"/>
+          </w:rPr>
+          <w:t>1</w:t>
+        </w:r>
+      </w:hyperlink>
+      <w:r>
+        <w:t>, we don’t have to prove what’s in the textbook already).</w:t>
+      </w:r>
     </w:p>
     <w:sectPr>
       <w:pgSz w:w="12240" w:h="15840"/>
@@ -2563,6 +2901,41 @@
       <w:szCs w:val="26"/>
     </w:rPr>
   </w:style>
+  <w:style w:type="character" w:styleId="Hyperlink">
+    <w:name w:val="Hyperlink"/>
+    <w:basedOn w:val="DefaultParagraphFont"/>
+    <w:uiPriority w:val="99"/>
+    <w:unhideWhenUsed/>
+    <w:rsid w:val="00261FE5"/>
+    <w:rPr>
+      <w:color w:val="0563C1" w:themeColor="hyperlink"/>
+      <w:u w:val="single"/>
+    </w:rPr>
+  </w:style>
+  <w:style w:type="character" w:styleId="UnresolvedMention">
+    <w:name w:val="Unresolved Mention"/>
+    <w:basedOn w:val="DefaultParagraphFont"/>
+    <w:uiPriority w:val="99"/>
+    <w:semiHidden/>
+    <w:unhideWhenUsed/>
+    <w:rsid w:val="00261FE5"/>
+    <w:rPr>
+      <w:color w:val="605E5C"/>
+      <w:shd w:val="clear" w:color="auto" w:fill="E1DFDD"/>
+    </w:rPr>
+  </w:style>
+  <w:style w:type="character" w:styleId="FollowedHyperlink">
+    <w:name w:val="FollowedHyperlink"/>
+    <w:basedOn w:val="DefaultParagraphFont"/>
+    <w:uiPriority w:val="99"/>
+    <w:semiHidden/>
+    <w:unhideWhenUsed/>
+    <w:rsid w:val="00261FE5"/>
+    <w:rPr>
+      <w:color w:val="954F72" w:themeColor="followedHyperlink"/>
+      <w:u w:val="single"/>
+    </w:rPr>
+  </w:style>
 </w:styles>
 </file>
 
@@ -2859,4 +3232,16 @@
     </a:ext>
   </a:extLst>
 </a:theme>
+</file>
+
+<file path=customXml/item1.xml><?xml version="1.0" encoding="utf-8"?>
+<b:Sources xmlns:b="http://schemas.openxmlformats.org/officeDocument/2006/bibliography" xmlns="http://schemas.openxmlformats.org/officeDocument/2006/bibliography" SelectedStyle="\APASixthEditionOfficeOnline.xsl" StyleName="APA" Version="6"/>
+</file>
+
+<file path=customXml/itemProps1.xml><?xml version="1.0" encoding="utf-8"?>
+<ds:datastoreItem xmlns:ds="http://schemas.openxmlformats.org/officeDocument/2006/customXml" ds:itemID="{AE0A8ADA-A644-4599-91C9-F603BE9F056D}">
+  <ds:schemaRefs>
+    <ds:schemaRef ds:uri="http://schemas.openxmlformats.org/officeDocument/2006/bibliography"/>
+  </ds:schemaRefs>
+</ds:datastoreItem>
 </file>
</xml_diff>